<commit_message>
Se instalaron las librerias de MYSQL Y POSTGRES. Además se limpiaron varios css que provocaban error 404 tanto dentro del main.css como de base.html y se retiró un login_manager.user_loader que no tenía funcionalidad en el trabajo de sqlite 3
</commit_message>
<xml_diff>
--- a/GIT -FLASK.docx
+++ b/GIT -FLASK.docx
@@ -6136,10 +6136,13 @@
       <w:pPr>
         <w:rPr>
           <w:rFonts w:ascii="Segoe UI" w:hAnsi="Segoe UI" w:cs="Segoe UI"/>
-        </w:rPr>
-      </w:pPr>
-      <w:r>
-        <w:rPr>
+          <w:color w:val="A6A6A6" w:themeColor="background1" w:themeShade="A6"/>
+        </w:rPr>
+      </w:pPr>
+      <w:r>
+        <w:rPr>
+          <w:rFonts w:ascii="Segoe UI" w:hAnsi="Segoe UI" w:cs="Segoe UI"/>
+          <w:color w:val="A6A6A6" w:themeColor="background1" w:themeShade="A6"/>
           <w:lang w:eastAsia="es-CR"/>
         </w:rPr>
         <w:t xml:space="preserve">Usar este </w:t>
@@ -6148,7 +6151,7 @@
       <w:r>
         <w:rPr>
           <w:rFonts w:ascii="Segoe UI" w:hAnsi="Segoe UI" w:cs="Segoe UI"/>
-          <w:color w:val="00B050"/>
+          <w:color w:val="A6A6A6" w:themeColor="background1" w:themeShade="A6"/>
         </w:rPr>
         <w:t>git</w:t>
       </w:r>
@@ -6156,15 +6159,15 @@
       <w:r>
         <w:rPr>
           <w:rFonts w:ascii="Segoe UI" w:hAnsi="Segoe UI" w:cs="Segoe UI"/>
-          <w:color w:val="00B050"/>
-        </w:rPr>
-        <w:t xml:space="preserve"> </w:t>
-      </w:r>
-      <w:proofErr w:type="spellStart"/>
-      <w:r>
-        <w:rPr>
-          <w:rFonts w:ascii="Segoe UI" w:hAnsi="Segoe UI" w:cs="Segoe UI"/>
-          <w:color w:val="00B050"/>
+          <w:color w:val="A6A6A6" w:themeColor="background1" w:themeShade="A6"/>
+        </w:rPr>
+        <w:t xml:space="preserve"> </w:t>
+      </w:r>
+      <w:proofErr w:type="spellStart"/>
+      <w:r>
+        <w:rPr>
+          <w:rFonts w:ascii="Segoe UI" w:hAnsi="Segoe UI" w:cs="Segoe UI"/>
+          <w:color w:val="A6A6A6" w:themeColor="background1" w:themeShade="A6"/>
         </w:rPr>
         <w:t>remote</w:t>
       </w:r>
@@ -6172,7 +6175,7 @@
       <w:r>
         <w:rPr>
           <w:rFonts w:ascii="Segoe UI" w:hAnsi="Segoe UI" w:cs="Segoe UI"/>
-          <w:color w:val="00B050"/>
+          <w:color w:val="A6A6A6" w:themeColor="background1" w:themeShade="A6"/>
         </w:rPr>
         <w:t xml:space="preserve"> set-</w:t>
       </w:r>
@@ -6180,7 +6183,7 @@
       <w:r>
         <w:rPr>
           <w:rFonts w:ascii="Segoe UI" w:hAnsi="Segoe UI" w:cs="Segoe UI"/>
-          <w:color w:val="00B050"/>
+          <w:color w:val="A6A6A6" w:themeColor="background1" w:themeShade="A6"/>
         </w:rPr>
         <w:t>url</w:t>
       </w:r>
@@ -6188,15 +6191,15 @@
       <w:r>
         <w:rPr>
           <w:rFonts w:ascii="Segoe UI" w:hAnsi="Segoe UI" w:cs="Segoe UI"/>
-          <w:color w:val="00B050"/>
-        </w:rPr>
-        <w:t xml:space="preserve"> </w:t>
-      </w:r>
-      <w:proofErr w:type="spellStart"/>
-      <w:r>
-        <w:rPr>
-          <w:rFonts w:ascii="Segoe UI" w:hAnsi="Segoe UI" w:cs="Segoe UI"/>
-          <w:color w:val="00B050"/>
+          <w:color w:val="A6A6A6" w:themeColor="background1" w:themeShade="A6"/>
+        </w:rPr>
+        <w:t xml:space="preserve"> </w:t>
+      </w:r>
+      <w:proofErr w:type="spellStart"/>
+      <w:r>
+        <w:rPr>
+          <w:rFonts w:ascii="Segoe UI" w:hAnsi="Segoe UI" w:cs="Segoe UI"/>
+          <w:color w:val="A6A6A6" w:themeColor="background1" w:themeShade="A6"/>
         </w:rPr>
         <w:t>origin</w:t>
       </w:r>
@@ -6204,7 +6207,7 @@
       <w:r>
         <w:rPr>
           <w:rFonts w:ascii="Segoe UI" w:hAnsi="Segoe UI" w:cs="Segoe UI"/>
-          <w:color w:val="00B050"/>
+          <w:color w:val="A6A6A6" w:themeColor="background1" w:themeShade="A6"/>
         </w:rPr>
         <w:t xml:space="preserve"> </w:t>
       </w:r>
@@ -6213,18 +6216,16 @@
           <w:rPr>
             <w:rStyle w:val="Hipervnculo"/>
             <w:rFonts w:ascii="Segoe UI" w:hAnsi="Segoe UI" w:cs="Segoe UI"/>
+            <w:color w:val="A6A6A6" w:themeColor="background1" w:themeShade="A6"/>
           </w:rPr>
-          <w:t>https://github.com/kerm1977/flask.git</w:t>
+          <w:t>https://github.com/kerm1977/x*x*x*x*x*x.git</w:t>
         </w:r>
       </w:hyperlink>
     </w:p>
     <w:p>
       <w:pPr>
         <w:rPr>
-          <w:rFonts w:ascii="Segoe UI" w:eastAsia="Times New Roman" w:hAnsi="Segoe UI" w:cs="Segoe UI"/>
-          <w:sz w:val="20"/>
-          <w:szCs w:val="20"/>
-          <w:lang w:eastAsia="es-CR"/>
+          <w:rFonts w:ascii="Segoe UI" w:hAnsi="Segoe UI" w:cs="Segoe UI"/>
         </w:rPr>
       </w:pPr>
       <w:r>
@@ -6236,13 +6237,1754 @@
     </w:p>
     <w:p>
       <w:pPr>
+        <w:spacing w:after="0"/>
+        <w:ind w:left="360"/>
+        <w:jc w:val="both"/>
+        <w:rPr>
+          <w:rFonts w:ascii="Segoe UI" w:hAnsi="Segoe UI" w:cs="Segoe UI"/>
+          <w:color w:val="000000" w:themeColor="text1"/>
+        </w:rPr>
+      </w:pPr>
+      <w:proofErr w:type="gramStart"/>
+      <w:r>
+        <w:rPr>
+          <w:rFonts w:ascii="Segoe UI" w:hAnsi="Segoe UI" w:cs="Segoe UI"/>
+          <w:color w:val="000000" w:themeColor="text1"/>
+        </w:rPr>
+        <w:lastRenderedPageBreak/>
+        <w:t>md</w:t>
+      </w:r>
+      <w:proofErr w:type="gramEnd"/>
+      <w:r>
+        <w:rPr>
+          <w:rFonts w:ascii="Segoe UI" w:hAnsi="Segoe UI" w:cs="Segoe UI"/>
+          <w:color w:val="000000" w:themeColor="text1"/>
+        </w:rPr>
+        <w:t xml:space="preserve"> </w:t>
+      </w:r>
+      <w:proofErr w:type="spellStart"/>
+      <w:r>
+        <w:rPr>
+          <w:rFonts w:ascii="Segoe UI" w:hAnsi="Segoe UI" w:cs="Segoe UI"/>
+          <w:color w:val="000000" w:themeColor="text1"/>
+        </w:rPr>
+        <w:t>flask</w:t>
+      </w:r>
+      <w:proofErr w:type="spellEnd"/>
+      <w:r>
+        <w:rPr>
+          <w:rFonts w:ascii="Segoe UI" w:hAnsi="Segoe UI" w:cs="Segoe UI"/>
+          <w:color w:val="000000" w:themeColor="text1"/>
+        </w:rPr>
+        <w:t xml:space="preserve"> </w:t>
+      </w:r>
+      <w:r>
+        <w:rPr>
+          <w:rFonts w:ascii="Segoe UI" w:hAnsi="Segoe UI" w:cs="Segoe UI"/>
+          <w:color w:val="D9D9D9" w:themeColor="background1" w:themeShade="D9"/>
+        </w:rPr>
+        <w:t>#Crea la carpeta de proyecto</w:t>
+      </w:r>
+    </w:p>
+    <w:p>
+      <w:pPr>
+        <w:spacing w:after="0"/>
+        <w:ind w:left="360"/>
+        <w:jc w:val="both"/>
+        <w:rPr>
+          <w:rFonts w:ascii="Segoe UI" w:hAnsi="Segoe UI" w:cs="Segoe UI"/>
+          <w:color w:val="000000" w:themeColor="text1"/>
+        </w:rPr>
+      </w:pPr>
+      <w:proofErr w:type="gramStart"/>
+      <w:r>
+        <w:rPr>
+          <w:rFonts w:ascii="Segoe UI" w:hAnsi="Segoe UI" w:cs="Segoe UI"/>
+          <w:color w:val="000000" w:themeColor="text1"/>
+        </w:rPr>
+        <w:t>cd</w:t>
+      </w:r>
+      <w:proofErr w:type="gramEnd"/>
+      <w:r>
+        <w:rPr>
+          <w:rFonts w:ascii="Segoe UI" w:hAnsi="Segoe UI" w:cs="Segoe UI"/>
+          <w:color w:val="000000" w:themeColor="text1"/>
+        </w:rPr>
+        <w:t xml:space="preserve"> </w:t>
+      </w:r>
+      <w:proofErr w:type="spellStart"/>
+      <w:r>
+        <w:rPr>
+          <w:rFonts w:ascii="Segoe UI" w:hAnsi="Segoe UI" w:cs="Segoe UI"/>
+          <w:color w:val="000000" w:themeColor="text1"/>
+        </w:rPr>
+        <w:t>flask</w:t>
+      </w:r>
+      <w:proofErr w:type="spellEnd"/>
+      <w:r>
+        <w:rPr>
+          <w:rFonts w:ascii="Segoe UI" w:hAnsi="Segoe UI" w:cs="Segoe UI"/>
+          <w:color w:val="000000" w:themeColor="text1"/>
+        </w:rPr>
+        <w:t xml:space="preserve"> </w:t>
+      </w:r>
+      <w:r>
+        <w:rPr>
+          <w:rFonts w:ascii="Segoe UI" w:hAnsi="Segoe UI" w:cs="Segoe UI"/>
+          <w:color w:val="D9D9D9" w:themeColor="background1" w:themeShade="D9"/>
+        </w:rPr>
+        <w:t>#Entra al directorio creado</w:t>
+      </w:r>
+    </w:p>
+    <w:p>
+      <w:pPr>
+        <w:spacing w:after="0"/>
+        <w:ind w:left="360"/>
+        <w:jc w:val="both"/>
+        <w:rPr>
+          <w:rFonts w:ascii="Segoe UI" w:hAnsi="Segoe UI" w:cs="Segoe UI"/>
+          <w:color w:val="000000" w:themeColor="text1"/>
+        </w:rPr>
+      </w:pPr>
+      <w:proofErr w:type="spellStart"/>
+      <w:proofErr w:type="gramStart"/>
+      <w:r>
+        <w:rPr>
+          <w:rFonts w:ascii="Segoe UI" w:hAnsi="Segoe UI" w:cs="Segoe UI"/>
+          <w:color w:val="000000" w:themeColor="text1"/>
+        </w:rPr>
+        <w:t>python</w:t>
+      </w:r>
+      <w:proofErr w:type="spellEnd"/>
+      <w:proofErr w:type="gramEnd"/>
+      <w:r>
+        <w:rPr>
+          <w:rFonts w:ascii="Segoe UI" w:hAnsi="Segoe UI" w:cs="Segoe UI"/>
+          <w:color w:val="000000" w:themeColor="text1"/>
+        </w:rPr>
+        <w:t xml:space="preserve"> get-pip.py </w:t>
+      </w:r>
+      <w:r>
+        <w:rPr>
+          <w:rFonts w:ascii="Segoe UI" w:hAnsi="Segoe UI" w:cs="Segoe UI"/>
+          <w:color w:val="D9D9D9" w:themeColor="background1" w:themeShade="D9"/>
+        </w:rPr>
+        <w:t xml:space="preserve">##SOLO EN CASO DE QUE NO RECONOCIERA COMANDOS PIP y </w:t>
+      </w:r>
+      <w:proofErr w:type="spellStart"/>
+      <w:r>
+        <w:rPr>
+          <w:rFonts w:ascii="Segoe UI" w:hAnsi="Segoe UI" w:cs="Segoe UI"/>
+          <w:color w:val="D9D9D9" w:themeColor="background1" w:themeShade="D9"/>
+        </w:rPr>
+        <w:t>pip</w:t>
+      </w:r>
+      <w:proofErr w:type="spellEnd"/>
+      <w:r>
+        <w:rPr>
+          <w:rFonts w:ascii="Segoe UI" w:hAnsi="Segoe UI" w:cs="Segoe UI"/>
+          <w:color w:val="D9D9D9" w:themeColor="background1" w:themeShade="D9"/>
+        </w:rPr>
+        <w:t>-V para consultar##</w:t>
+      </w:r>
+    </w:p>
+    <w:p>
+      <w:pPr>
+        <w:spacing w:after="0"/>
+        <w:ind w:left="360"/>
+        <w:jc w:val="both"/>
+        <w:rPr>
+          <w:rFonts w:ascii="Segoe UI" w:hAnsi="Segoe UI" w:cs="Segoe UI"/>
+          <w:color w:val="D9D9D9" w:themeColor="background1" w:themeShade="D9"/>
+        </w:rPr>
+      </w:pPr>
+      <w:proofErr w:type="spellStart"/>
+      <w:proofErr w:type="gramStart"/>
+      <w:r>
+        <w:rPr>
+          <w:rFonts w:ascii="Segoe UI" w:hAnsi="Segoe UI" w:cs="Segoe UI"/>
+          <w:color w:val="000000" w:themeColor="text1"/>
+        </w:rPr>
+        <w:t>python</w:t>
+      </w:r>
+      <w:proofErr w:type="spellEnd"/>
+      <w:proofErr w:type="gramEnd"/>
+      <w:r>
+        <w:rPr>
+          <w:rFonts w:ascii="Segoe UI" w:hAnsi="Segoe UI" w:cs="Segoe UI"/>
+          <w:color w:val="000000" w:themeColor="text1"/>
+        </w:rPr>
+        <w:t xml:space="preserve"> -m </w:t>
+      </w:r>
+      <w:proofErr w:type="spellStart"/>
+      <w:r>
+        <w:rPr>
+          <w:rFonts w:ascii="Segoe UI" w:hAnsi="Segoe UI" w:cs="Segoe UI"/>
+          <w:color w:val="000000" w:themeColor="text1"/>
+        </w:rPr>
+        <w:t>venv</w:t>
+      </w:r>
+      <w:proofErr w:type="spellEnd"/>
+      <w:r>
+        <w:rPr>
+          <w:rFonts w:ascii="Segoe UI" w:hAnsi="Segoe UI" w:cs="Segoe UI"/>
+          <w:color w:val="000000" w:themeColor="text1"/>
+        </w:rPr>
+        <w:t xml:space="preserve"> </w:t>
+      </w:r>
+      <w:proofErr w:type="spellStart"/>
+      <w:r>
+        <w:rPr>
+          <w:rFonts w:ascii="Segoe UI" w:hAnsi="Segoe UI" w:cs="Segoe UI"/>
+          <w:color w:val="000000" w:themeColor="text1"/>
+        </w:rPr>
+        <w:t>env</w:t>
+      </w:r>
+      <w:proofErr w:type="spellEnd"/>
+      <w:r>
+        <w:rPr>
+          <w:rFonts w:ascii="Segoe UI" w:hAnsi="Segoe UI" w:cs="Segoe UI"/>
+          <w:color w:val="000000" w:themeColor="text1"/>
+        </w:rPr>
+        <w:tab/>
+      </w:r>
+      <w:r>
+        <w:rPr>
+          <w:rFonts w:ascii="Segoe UI" w:hAnsi="Segoe UI" w:cs="Segoe UI"/>
+          <w:color w:val="D9D9D9" w:themeColor="background1" w:themeShade="D9"/>
+        </w:rPr>
+        <w:t xml:space="preserve">#Crea un entorno virtual dentro de carpeta creada arriba llamada </w:t>
+      </w:r>
+      <w:proofErr w:type="spellStart"/>
+      <w:r>
+        <w:rPr>
+          <w:rFonts w:ascii="Segoe UI" w:hAnsi="Segoe UI" w:cs="Segoe UI"/>
+          <w:color w:val="D9D9D9" w:themeColor="background1" w:themeShade="D9"/>
+        </w:rPr>
+        <w:t>flask</w:t>
+      </w:r>
+      <w:proofErr w:type="spellEnd"/>
+    </w:p>
+    <w:p>
+      <w:pPr>
+        <w:spacing w:after="0"/>
+        <w:ind w:left="360"/>
+        <w:jc w:val="both"/>
+        <w:rPr>
+          <w:rFonts w:ascii="Segoe UI" w:hAnsi="Segoe UI" w:cs="Segoe UI"/>
+          <w:color w:val="D9D9D9" w:themeColor="background1" w:themeShade="D9"/>
+        </w:rPr>
+      </w:pPr>
+      <w:proofErr w:type="gramStart"/>
+      <w:r>
+        <w:rPr>
+          <w:rFonts w:ascii="Segoe UI" w:hAnsi="Segoe UI" w:cs="Segoe UI"/>
+          <w:color w:val="000000" w:themeColor="text1"/>
+        </w:rPr>
+        <w:t>cd</w:t>
+      </w:r>
+      <w:proofErr w:type="gramEnd"/>
+      <w:r>
+        <w:rPr>
+          <w:rFonts w:ascii="Segoe UI" w:hAnsi="Segoe UI" w:cs="Segoe UI"/>
+          <w:color w:val="000000" w:themeColor="text1"/>
+        </w:rPr>
+        <w:t xml:space="preserve"> </w:t>
+      </w:r>
+      <w:proofErr w:type="spellStart"/>
+      <w:r>
+        <w:rPr>
+          <w:rFonts w:ascii="Segoe UI" w:hAnsi="Segoe UI" w:cs="Segoe UI"/>
+          <w:color w:val="000000" w:themeColor="text1"/>
+        </w:rPr>
+        <w:t>env</w:t>
+      </w:r>
+      <w:proofErr w:type="spellEnd"/>
+      <w:r>
+        <w:rPr>
+          <w:rFonts w:ascii="Segoe UI" w:hAnsi="Segoe UI" w:cs="Segoe UI"/>
+          <w:color w:val="000000" w:themeColor="text1"/>
+        </w:rPr>
+        <w:t xml:space="preserve"> // cd scripts // </w:t>
+      </w:r>
+      <w:proofErr w:type="spellStart"/>
+      <w:r>
+        <w:rPr>
+          <w:rFonts w:ascii="Segoe UI" w:hAnsi="Segoe UI" w:cs="Segoe UI"/>
+          <w:color w:val="000000" w:themeColor="text1"/>
+        </w:rPr>
+        <w:t>activate</w:t>
+      </w:r>
+      <w:proofErr w:type="spellEnd"/>
+      <w:r>
+        <w:rPr>
+          <w:rFonts w:ascii="Segoe UI" w:hAnsi="Segoe UI" w:cs="Segoe UI"/>
+          <w:color w:val="000000" w:themeColor="text1"/>
+        </w:rPr>
+        <w:t xml:space="preserve"> //cd.. </w:t>
+      </w:r>
+      <w:proofErr w:type="gramStart"/>
+      <w:r>
+        <w:rPr>
+          <w:rFonts w:ascii="Segoe UI" w:hAnsi="Segoe UI" w:cs="Segoe UI"/>
+          <w:color w:val="000000" w:themeColor="text1"/>
+        </w:rPr>
+        <w:t>cd</w:t>
+      </w:r>
+      <w:proofErr w:type="gramEnd"/>
+      <w:r>
+        <w:rPr>
+          <w:rFonts w:ascii="Segoe UI" w:hAnsi="Segoe UI" w:cs="Segoe UI"/>
+          <w:color w:val="000000" w:themeColor="text1"/>
+        </w:rPr>
+        <w:t xml:space="preserve">.. </w:t>
+      </w:r>
+      <w:r>
+        <w:rPr>
+          <w:rFonts w:ascii="Segoe UI" w:hAnsi="Segoe UI" w:cs="Segoe UI"/>
+          <w:color w:val="D9D9D9" w:themeColor="background1" w:themeShade="D9"/>
+        </w:rPr>
+        <w:t>#Ingresa y activa al entorno virtual</w:t>
+      </w:r>
+    </w:p>
+    <w:p>
+      <w:pPr>
+        <w:spacing w:after="0"/>
+        <w:ind w:left="360"/>
+        <w:jc w:val="both"/>
+        <w:rPr>
+          <w:rFonts w:ascii="Segoe UI" w:hAnsi="Segoe UI" w:cs="Segoe UI"/>
+          <w:color w:val="000000" w:themeColor="text1"/>
+        </w:rPr>
+      </w:pPr>
+      <w:proofErr w:type="spellStart"/>
+      <w:proofErr w:type="gramStart"/>
+      <w:r>
+        <w:rPr>
+          <w:rFonts w:ascii="Segoe UI" w:hAnsi="Segoe UI" w:cs="Segoe UI"/>
+          <w:color w:val="000000" w:themeColor="text1"/>
+        </w:rPr>
+        <w:t>pip</w:t>
+      </w:r>
+      <w:proofErr w:type="spellEnd"/>
+      <w:proofErr w:type="gramEnd"/>
+      <w:r>
+        <w:rPr>
+          <w:rFonts w:ascii="Segoe UI" w:hAnsi="Segoe UI" w:cs="Segoe UI"/>
+          <w:color w:val="000000" w:themeColor="text1"/>
+        </w:rPr>
+        <w:t xml:space="preserve"> </w:t>
+      </w:r>
+      <w:proofErr w:type="spellStart"/>
+      <w:r>
+        <w:rPr>
+          <w:rFonts w:ascii="Segoe UI" w:hAnsi="Segoe UI" w:cs="Segoe UI"/>
+          <w:color w:val="000000" w:themeColor="text1"/>
+        </w:rPr>
+        <w:t>install</w:t>
+      </w:r>
+      <w:proofErr w:type="spellEnd"/>
+      <w:r>
+        <w:rPr>
+          <w:rFonts w:ascii="Segoe UI" w:hAnsi="Segoe UI" w:cs="Segoe UI"/>
+          <w:color w:val="000000" w:themeColor="text1"/>
+        </w:rPr>
+        <w:t xml:space="preserve"> </w:t>
+      </w:r>
+      <w:proofErr w:type="spellStart"/>
+      <w:r>
+        <w:rPr>
+          <w:rFonts w:ascii="Segoe UI" w:hAnsi="Segoe UI" w:cs="Segoe UI"/>
+          <w:color w:val="000000" w:themeColor="text1"/>
+        </w:rPr>
+        <w:t>flask</w:t>
+      </w:r>
+      <w:proofErr w:type="spellEnd"/>
+      <w:r>
+        <w:rPr>
+          <w:rFonts w:ascii="Segoe UI" w:hAnsi="Segoe UI" w:cs="Segoe UI"/>
+          <w:color w:val="000000" w:themeColor="text1"/>
+        </w:rPr>
+        <w:t xml:space="preserve"> </w:t>
+      </w:r>
+      <w:r>
+        <w:rPr>
+          <w:rFonts w:ascii="Segoe UI" w:hAnsi="Segoe UI" w:cs="Segoe UI"/>
+          <w:color w:val="D9D9D9" w:themeColor="background1" w:themeShade="D9"/>
+        </w:rPr>
+        <w:t xml:space="preserve">#Instala </w:t>
+      </w:r>
+      <w:proofErr w:type="spellStart"/>
+      <w:r>
+        <w:rPr>
+          <w:rFonts w:ascii="Segoe UI" w:hAnsi="Segoe UI" w:cs="Segoe UI"/>
+          <w:color w:val="D9D9D9" w:themeColor="background1" w:themeShade="D9"/>
+        </w:rPr>
+        <w:t>Flask</w:t>
+      </w:r>
+      <w:proofErr w:type="spellEnd"/>
+    </w:p>
+    <w:p>
+      <w:pPr>
+        <w:spacing w:after="0"/>
+        <w:ind w:left="360"/>
+        <w:jc w:val="both"/>
+        <w:rPr>
+          <w:rFonts w:ascii="Segoe UI" w:hAnsi="Segoe UI" w:cs="Segoe UI"/>
+          <w:color w:val="000000" w:themeColor="text1"/>
+        </w:rPr>
+      </w:pPr>
+      <w:r>
+        <w:rPr>
+          <w:rFonts w:ascii="Segoe UI" w:hAnsi="Segoe UI" w:cs="Segoe UI"/>
+          <w:color w:val="000000" w:themeColor="text1"/>
+        </w:rPr>
+        <w:t xml:space="preserve">python.exe -m </w:t>
+      </w:r>
+      <w:proofErr w:type="spellStart"/>
+      <w:r>
+        <w:rPr>
+          <w:rFonts w:ascii="Segoe UI" w:hAnsi="Segoe UI" w:cs="Segoe UI"/>
+          <w:color w:val="000000" w:themeColor="text1"/>
+        </w:rPr>
+        <w:t>pip</w:t>
+      </w:r>
+      <w:proofErr w:type="spellEnd"/>
+      <w:r>
+        <w:rPr>
+          <w:rFonts w:ascii="Segoe UI" w:hAnsi="Segoe UI" w:cs="Segoe UI"/>
+          <w:color w:val="000000" w:themeColor="text1"/>
+        </w:rPr>
+        <w:t xml:space="preserve"> </w:t>
+      </w:r>
+      <w:proofErr w:type="spellStart"/>
+      <w:r>
+        <w:rPr>
+          <w:rFonts w:ascii="Segoe UI" w:hAnsi="Segoe UI" w:cs="Segoe UI"/>
+          <w:color w:val="000000" w:themeColor="text1"/>
+        </w:rPr>
+        <w:t>install</w:t>
+      </w:r>
+      <w:proofErr w:type="spellEnd"/>
+      <w:r>
+        <w:rPr>
+          <w:rFonts w:ascii="Segoe UI" w:hAnsi="Segoe UI" w:cs="Segoe UI"/>
+          <w:color w:val="000000" w:themeColor="text1"/>
+        </w:rPr>
+        <w:t xml:space="preserve"> --</w:t>
+      </w:r>
+      <w:proofErr w:type="spellStart"/>
+      <w:r>
+        <w:rPr>
+          <w:rFonts w:ascii="Segoe UI" w:hAnsi="Segoe UI" w:cs="Segoe UI"/>
+          <w:color w:val="000000" w:themeColor="text1"/>
+        </w:rPr>
+        <w:t>upgrade</w:t>
+      </w:r>
+      <w:proofErr w:type="spellEnd"/>
+      <w:r>
+        <w:rPr>
+          <w:rFonts w:ascii="Segoe UI" w:hAnsi="Segoe UI" w:cs="Segoe UI"/>
+          <w:color w:val="000000" w:themeColor="text1"/>
+        </w:rPr>
+        <w:t xml:space="preserve"> </w:t>
+      </w:r>
+      <w:proofErr w:type="spellStart"/>
+      <w:r>
+        <w:rPr>
+          <w:rFonts w:ascii="Segoe UI" w:hAnsi="Segoe UI" w:cs="Segoe UI"/>
+          <w:color w:val="000000" w:themeColor="text1"/>
+        </w:rPr>
+        <w:t>pip</w:t>
+      </w:r>
+      <w:proofErr w:type="spellEnd"/>
+    </w:p>
+    <w:p>
+      <w:pPr>
+        <w:spacing w:after="0"/>
+        <w:ind w:left="360"/>
+        <w:rPr>
+          <w:rFonts w:ascii="Segoe UI" w:hAnsi="Segoe UI" w:cs="Segoe UI"/>
+          <w:color w:val="000000" w:themeColor="text1"/>
+        </w:rPr>
+      </w:pPr>
+      <w:r>
+        <w:rPr>
+          <w:noProof/>
+          <w:lang w:eastAsia="es-CR"/>
+        </w:rPr>
+        <w:drawing>
+          <wp:anchor distT="0" distB="0" distL="114300" distR="114300" simplePos="0" relativeHeight="251661312" behindDoc="0" locked="0" layoutInCell="1" allowOverlap="1" wp14:anchorId="02829ED6" wp14:editId="681417A9">
+            <wp:simplePos x="0" y="0"/>
+            <wp:positionH relativeFrom="column">
+              <wp:posOffset>5721985</wp:posOffset>
+            </wp:positionH>
+            <wp:positionV relativeFrom="paragraph">
+              <wp:posOffset>112395</wp:posOffset>
+            </wp:positionV>
+            <wp:extent cx="1032510" cy="1651000"/>
+            <wp:effectExtent l="0" t="0" r="0" b="6350"/>
+            <wp:wrapNone/>
+            <wp:docPr id="12" name="Imagen 12"/>
+            <wp:cNvGraphicFramePr>
+              <a:graphicFrameLocks xmlns:a="http://schemas.openxmlformats.org/drawingml/2006/main" noChangeAspect="1"/>
+            </wp:cNvGraphicFramePr>
+            <a:graphic xmlns:a="http://schemas.openxmlformats.org/drawingml/2006/main">
+              <a:graphicData uri="http://schemas.openxmlformats.org/drawingml/2006/picture">
+                <pic:pic xmlns:pic="http://schemas.openxmlformats.org/drawingml/2006/picture">
+                  <pic:nvPicPr>
+                    <pic:cNvPr id="0" name=""/>
+                    <pic:cNvPicPr/>
+                  </pic:nvPicPr>
+                  <pic:blipFill>
+                    <a:blip r:embed="rId13">
+                      <a:extLst>
+                        <a:ext uri="{28A0092B-C50C-407E-A947-70E740481C1C}">
+                          <a14:useLocalDpi xmlns:a14="http://schemas.microsoft.com/office/drawing/2010/main" val="0"/>
+                        </a:ext>
+                      </a:extLst>
+                    </a:blip>
+                    <a:stretch>
+                      <a:fillRect/>
+                    </a:stretch>
+                  </pic:blipFill>
+                  <pic:spPr>
+                    <a:xfrm>
+                      <a:off x="0" y="0"/>
+                      <a:ext cx="1032510" cy="1651000"/>
+                    </a:xfrm>
+                    <a:prstGeom prst="rect">
+                      <a:avLst/>
+                    </a:prstGeom>
+                  </pic:spPr>
+                </pic:pic>
+              </a:graphicData>
+            </a:graphic>
+            <wp14:sizeRelH relativeFrom="page">
+              <wp14:pctWidth>0</wp14:pctWidth>
+            </wp14:sizeRelH>
+            <wp14:sizeRelV relativeFrom="page">
+              <wp14:pctHeight>0</wp14:pctHeight>
+            </wp14:sizeRelV>
+          </wp:anchor>
+        </w:drawing>
+      </w:r>
+      <w:r>
+        <w:rPr>
+          <w:rFonts w:ascii="Segoe UI" w:hAnsi="Segoe UI" w:cs="Segoe UI"/>
+          <w:color w:val="000000" w:themeColor="text1"/>
+        </w:rPr>
+        <w:t xml:space="preserve">Crear un archivo llamado main.py al mismo nivel del </w:t>
+      </w:r>
+      <w:proofErr w:type="spellStart"/>
+      <w:r>
+        <w:rPr>
+          <w:rFonts w:ascii="Segoe UI" w:hAnsi="Segoe UI" w:cs="Segoe UI"/>
+          <w:color w:val="000000" w:themeColor="text1"/>
+        </w:rPr>
+        <w:t>env</w:t>
+      </w:r>
+      <w:proofErr w:type="spellEnd"/>
+    </w:p>
+    <w:p>
+      <w:pPr>
+        <w:spacing w:after="0"/>
+        <w:ind w:left="360"/>
+        <w:rPr>
+          <w:rFonts w:ascii="Segoe UI" w:hAnsi="Segoe UI" w:cs="Segoe UI"/>
+          <w:color w:val="000000" w:themeColor="text1"/>
+        </w:rPr>
+      </w:pPr>
+      <w:proofErr w:type="spellStart"/>
+      <w:proofErr w:type="gramStart"/>
+      <w:r>
+        <w:rPr>
+          <w:rFonts w:ascii="Segoe UI" w:hAnsi="Segoe UI" w:cs="Segoe UI"/>
+          <w:color w:val="000000" w:themeColor="text1"/>
+        </w:rPr>
+        <w:t>pip</w:t>
+      </w:r>
+      <w:proofErr w:type="spellEnd"/>
+      <w:proofErr w:type="gramEnd"/>
+      <w:r>
+        <w:rPr>
+          <w:rFonts w:ascii="Segoe UI" w:hAnsi="Segoe UI" w:cs="Segoe UI"/>
+          <w:color w:val="000000" w:themeColor="text1"/>
+        </w:rPr>
+        <w:t xml:space="preserve"> </w:t>
+      </w:r>
+      <w:proofErr w:type="spellStart"/>
+      <w:r>
+        <w:rPr>
+          <w:rFonts w:ascii="Segoe UI" w:hAnsi="Segoe UI" w:cs="Segoe UI"/>
+          <w:color w:val="000000" w:themeColor="text1"/>
+        </w:rPr>
+        <w:t>install</w:t>
+      </w:r>
+      <w:proofErr w:type="spellEnd"/>
+      <w:r>
+        <w:rPr>
+          <w:rFonts w:ascii="Segoe UI" w:hAnsi="Segoe UI" w:cs="Segoe UI"/>
+          <w:color w:val="000000" w:themeColor="text1"/>
+        </w:rPr>
+        <w:t xml:space="preserve"> </w:t>
+      </w:r>
+      <w:proofErr w:type="spellStart"/>
+      <w:r>
+        <w:rPr>
+          <w:rFonts w:ascii="Segoe UI" w:hAnsi="Segoe UI" w:cs="Segoe UI"/>
+          <w:color w:val="000000" w:themeColor="text1"/>
+        </w:rPr>
+        <w:t>flask_sqlalchemy</w:t>
+      </w:r>
+      <w:proofErr w:type="spellEnd"/>
+      <w:r>
+        <w:rPr>
+          <w:rFonts w:ascii="Segoe UI" w:hAnsi="Segoe UI" w:cs="Segoe UI"/>
+          <w:color w:val="000000" w:themeColor="text1"/>
+        </w:rPr>
+        <w:t xml:space="preserve"> </w:t>
+      </w:r>
+      <w:r>
+        <w:rPr>
+          <w:rFonts w:ascii="Segoe UI" w:hAnsi="Segoe UI" w:cs="Segoe UI"/>
+          <w:color w:val="D9D9D9" w:themeColor="background1" w:themeShade="D9"/>
+        </w:rPr>
+        <w:t>#Instala las librerías para  DB</w:t>
+      </w:r>
+    </w:p>
+    <w:p>
+      <w:pPr>
+        <w:spacing w:after="0"/>
+        <w:ind w:left="360"/>
+        <w:rPr>
+          <w:rFonts w:ascii="Segoe UI" w:hAnsi="Segoe UI" w:cs="Segoe UI"/>
+          <w:color w:val="000000" w:themeColor="text1"/>
+        </w:rPr>
+      </w:pPr>
+      <w:proofErr w:type="gramStart"/>
+      <w:r>
+        <w:rPr>
+          <w:rFonts w:ascii="Segoe UI" w:hAnsi="Segoe UI" w:cs="Segoe UI"/>
+          <w:color w:val="000000" w:themeColor="text1"/>
+        </w:rPr>
+        <w:t>colocar</w:t>
+      </w:r>
+      <w:proofErr w:type="gramEnd"/>
+      <w:r>
+        <w:rPr>
+          <w:rFonts w:ascii="Segoe UI" w:hAnsi="Segoe UI" w:cs="Segoe UI"/>
+          <w:color w:val="000000" w:themeColor="text1"/>
+        </w:rPr>
+        <w:t xml:space="preserve"> la carpeta en </w:t>
+      </w:r>
+      <w:proofErr w:type="spellStart"/>
+      <w:r>
+        <w:rPr>
+          <w:rFonts w:ascii="Segoe UI" w:hAnsi="Segoe UI" w:cs="Segoe UI"/>
+          <w:color w:val="000000" w:themeColor="text1"/>
+        </w:rPr>
+        <w:t>sublimetext</w:t>
+      </w:r>
+      <w:proofErr w:type="spellEnd"/>
+      <w:r>
+        <w:rPr>
+          <w:rFonts w:ascii="Segoe UI" w:hAnsi="Segoe UI" w:cs="Segoe UI"/>
+          <w:color w:val="000000" w:themeColor="text1"/>
+        </w:rPr>
+        <w:t xml:space="preserve"> y crear dos folder </w:t>
+      </w:r>
+      <w:proofErr w:type="spellStart"/>
+      <w:r>
+        <w:rPr>
+          <w:rFonts w:ascii="Segoe UI" w:hAnsi="Segoe UI" w:cs="Segoe UI"/>
+          <w:color w:val="000000" w:themeColor="text1"/>
+        </w:rPr>
+        <w:t>templates</w:t>
+      </w:r>
+      <w:proofErr w:type="spellEnd"/>
+      <w:r>
+        <w:rPr>
+          <w:rFonts w:ascii="Segoe UI" w:hAnsi="Segoe UI" w:cs="Segoe UI"/>
+          <w:color w:val="000000" w:themeColor="text1"/>
+        </w:rPr>
+        <w:t xml:space="preserve"> (</w:t>
+      </w:r>
+      <w:proofErr w:type="spellStart"/>
+      <w:r>
+        <w:rPr>
+          <w:rFonts w:ascii="Segoe UI" w:hAnsi="Segoe UI" w:cs="Segoe UI"/>
+          <w:color w:val="000000" w:themeColor="text1"/>
+        </w:rPr>
+        <w:t>html’s</w:t>
+      </w:r>
+      <w:proofErr w:type="spellEnd"/>
+      <w:r>
+        <w:rPr>
+          <w:rFonts w:ascii="Segoe UI" w:hAnsi="Segoe UI" w:cs="Segoe UI"/>
+          <w:color w:val="000000" w:themeColor="text1"/>
+        </w:rPr>
+        <w:t xml:space="preserve">) y </w:t>
+      </w:r>
+      <w:proofErr w:type="spellStart"/>
+      <w:r>
+        <w:rPr>
+          <w:rFonts w:ascii="Segoe UI" w:hAnsi="Segoe UI" w:cs="Segoe UI"/>
+          <w:color w:val="000000" w:themeColor="text1"/>
+        </w:rPr>
+        <w:t>statics</w:t>
+      </w:r>
+      <w:proofErr w:type="spellEnd"/>
+      <w:r>
+        <w:rPr>
+          <w:rFonts w:ascii="Segoe UI" w:hAnsi="Segoe UI" w:cs="Segoe UI"/>
+          <w:color w:val="000000" w:themeColor="text1"/>
+        </w:rPr>
+        <w:t xml:space="preserve">  </w:t>
+      </w:r>
+    </w:p>
+    <w:p>
+      <w:pPr>
+        <w:spacing w:after="0"/>
+        <w:ind w:left="360"/>
+        <w:rPr>
+          <w:rFonts w:ascii="Segoe UI" w:hAnsi="Segoe UI" w:cs="Segoe UI"/>
+          <w:color w:val="000000" w:themeColor="text1"/>
+        </w:rPr>
+      </w:pPr>
+      <w:proofErr w:type="gramStart"/>
+      <w:r>
+        <w:rPr>
+          <w:rFonts w:ascii="Segoe UI" w:hAnsi="Segoe UI" w:cs="Segoe UI"/>
+          <w:color w:val="000000" w:themeColor="text1"/>
+        </w:rPr>
+        <w:t>donde</w:t>
+      </w:r>
+      <w:proofErr w:type="gramEnd"/>
+      <w:r>
+        <w:rPr>
+          <w:rFonts w:ascii="Segoe UI" w:hAnsi="Segoe UI" w:cs="Segoe UI"/>
+          <w:color w:val="000000" w:themeColor="text1"/>
+        </w:rPr>
+        <w:t xml:space="preserve"> viene las imágenes, </w:t>
+      </w:r>
+      <w:proofErr w:type="spellStart"/>
+      <w:r>
+        <w:rPr>
+          <w:rFonts w:ascii="Segoe UI" w:hAnsi="Segoe UI" w:cs="Segoe UI"/>
+          <w:color w:val="000000" w:themeColor="text1"/>
+        </w:rPr>
+        <w:t>css</w:t>
+      </w:r>
+      <w:proofErr w:type="spellEnd"/>
+      <w:r>
+        <w:rPr>
+          <w:rFonts w:ascii="Segoe UI" w:hAnsi="Segoe UI" w:cs="Segoe UI"/>
+          <w:color w:val="000000" w:themeColor="text1"/>
+        </w:rPr>
+        <w:t xml:space="preserve">, </w:t>
+      </w:r>
+      <w:proofErr w:type="spellStart"/>
+      <w:r>
+        <w:rPr>
+          <w:rFonts w:ascii="Segoe UI" w:hAnsi="Segoe UI" w:cs="Segoe UI"/>
+          <w:color w:val="000000" w:themeColor="text1"/>
+        </w:rPr>
+        <w:t>js</w:t>
+      </w:r>
+      <w:proofErr w:type="spellEnd"/>
+      <w:r>
+        <w:rPr>
+          <w:rFonts w:ascii="Segoe UI" w:hAnsi="Segoe UI" w:cs="Segoe UI"/>
+          <w:color w:val="000000" w:themeColor="text1"/>
+        </w:rPr>
+        <w:t xml:space="preserve"> fuentes.. </w:t>
+      </w:r>
+      <w:proofErr w:type="spellStart"/>
+      <w:r>
+        <w:rPr>
+          <w:rFonts w:ascii="Segoe UI" w:hAnsi="Segoe UI" w:cs="Segoe UI"/>
+          <w:color w:val="000000" w:themeColor="text1"/>
+        </w:rPr>
+        <w:t>etc</w:t>
+      </w:r>
+      <w:proofErr w:type="spellEnd"/>
+      <w:r>
+        <w:rPr>
+          <w:rFonts w:ascii="Segoe UI" w:hAnsi="Segoe UI" w:cs="Segoe UI"/>
+          <w:color w:val="000000" w:themeColor="text1"/>
+        </w:rPr>
+        <w:t xml:space="preserve"> ----------------------------------------</w:t>
+      </w:r>
+      <w:r>
+        <w:sym w:font="Wingdings" w:char="F0E0"/>
+      </w:r>
+    </w:p>
+    <w:p>
+      <w:pPr>
+        <w:spacing w:after="0"/>
+        <w:ind w:left="360"/>
+        <w:rPr>
+          <w:rFonts w:ascii="Segoe UI" w:hAnsi="Segoe UI" w:cs="Segoe UI"/>
+          <w:color w:val="000000" w:themeColor="text1"/>
+        </w:rPr>
+      </w:pPr>
+      <w:proofErr w:type="spellStart"/>
+      <w:proofErr w:type="gramStart"/>
+      <w:r>
+        <w:rPr>
+          <w:rFonts w:ascii="Segoe UI" w:hAnsi="Segoe UI" w:cs="Segoe UI"/>
+          <w:color w:val="000000" w:themeColor="text1"/>
+        </w:rPr>
+        <w:t>pip</w:t>
+      </w:r>
+      <w:proofErr w:type="spellEnd"/>
+      <w:proofErr w:type="gramEnd"/>
+      <w:r>
+        <w:rPr>
+          <w:rFonts w:ascii="Segoe UI" w:hAnsi="Segoe UI" w:cs="Segoe UI"/>
+          <w:color w:val="000000" w:themeColor="text1"/>
+        </w:rPr>
+        <w:t xml:space="preserve"> </w:t>
+      </w:r>
+      <w:proofErr w:type="spellStart"/>
+      <w:r>
+        <w:rPr>
+          <w:rFonts w:ascii="Segoe UI" w:hAnsi="Segoe UI" w:cs="Segoe UI"/>
+          <w:color w:val="000000" w:themeColor="text1"/>
+        </w:rPr>
+        <w:t>freeze</w:t>
+      </w:r>
+      <w:proofErr w:type="spellEnd"/>
+      <w:r>
+        <w:rPr>
+          <w:rFonts w:ascii="Segoe UI" w:hAnsi="Segoe UI" w:cs="Segoe UI"/>
+          <w:color w:val="000000" w:themeColor="text1"/>
+        </w:rPr>
+        <w:t xml:space="preserve"> &gt; requirements.txt </w:t>
+      </w:r>
+      <w:r>
+        <w:rPr>
+          <w:rFonts w:ascii="Segoe UI" w:hAnsi="Segoe UI" w:cs="Segoe UI"/>
+          <w:color w:val="D9D9D9" w:themeColor="background1" w:themeShade="D9"/>
+        </w:rPr>
+        <w:t xml:space="preserve">#Crea una lista con los requerimientos de </w:t>
+      </w:r>
+      <w:proofErr w:type="spellStart"/>
+      <w:r>
+        <w:rPr>
+          <w:rFonts w:ascii="Segoe UI" w:hAnsi="Segoe UI" w:cs="Segoe UI"/>
+          <w:color w:val="D9D9D9" w:themeColor="background1" w:themeShade="D9"/>
+        </w:rPr>
+        <w:t>flask</w:t>
+      </w:r>
+      <w:proofErr w:type="spellEnd"/>
+      <w:r>
+        <w:rPr>
+          <w:rFonts w:ascii="Segoe UI" w:hAnsi="Segoe UI" w:cs="Segoe UI"/>
+          <w:color w:val="D9D9D9" w:themeColor="background1" w:themeShade="D9"/>
+        </w:rPr>
+        <w:t xml:space="preserve"> </w:t>
+      </w:r>
+    </w:p>
+    <w:p>
+      <w:pPr>
+        <w:spacing w:after="0"/>
+        <w:ind w:left="360"/>
+        <w:rPr>
+          <w:rFonts w:ascii="Segoe UI" w:hAnsi="Segoe UI" w:cs="Segoe UI"/>
+          <w:color w:val="000000" w:themeColor="text1"/>
+        </w:rPr>
+      </w:pPr>
+      <w:proofErr w:type="gramStart"/>
+      <w:r>
+        <w:rPr>
+          <w:rFonts w:ascii="Segoe UI" w:hAnsi="Segoe UI" w:cs="Segoe UI"/>
+          <w:color w:val="D9D9D9" w:themeColor="background1" w:themeShade="D9"/>
+        </w:rPr>
+        <w:t>y</w:t>
+      </w:r>
+      <w:proofErr w:type="gramEnd"/>
+      <w:r>
+        <w:rPr>
+          <w:rFonts w:ascii="Segoe UI" w:hAnsi="Segoe UI" w:cs="Segoe UI"/>
+          <w:color w:val="D9D9D9" w:themeColor="background1" w:themeShade="D9"/>
+        </w:rPr>
+        <w:t xml:space="preserve"> se hace cada vez que se instala una nueva librería </w:t>
+      </w:r>
+    </w:p>
+    <w:p>
+      <w:pPr>
+        <w:spacing w:after="0"/>
+        <w:ind w:left="360"/>
+        <w:rPr>
+          <w:rFonts w:ascii="Segoe UI" w:hAnsi="Segoe UI" w:cs="Segoe UI"/>
+          <w:color w:val="000000" w:themeColor="text1"/>
+        </w:rPr>
+      </w:pPr>
+      <w:proofErr w:type="spellStart"/>
+      <w:proofErr w:type="gramStart"/>
+      <w:r>
+        <w:rPr>
+          <w:rFonts w:ascii="Segoe UI" w:hAnsi="Segoe UI" w:cs="Segoe UI"/>
+          <w:color w:val="000000" w:themeColor="text1"/>
+        </w:rPr>
+        <w:t>pip</w:t>
+      </w:r>
+      <w:proofErr w:type="spellEnd"/>
+      <w:proofErr w:type="gramEnd"/>
+      <w:r>
+        <w:rPr>
+          <w:rFonts w:ascii="Segoe UI" w:hAnsi="Segoe UI" w:cs="Segoe UI"/>
+          <w:color w:val="000000" w:themeColor="text1"/>
+        </w:rPr>
+        <w:t xml:space="preserve"> </w:t>
+      </w:r>
+      <w:proofErr w:type="spellStart"/>
+      <w:r>
+        <w:rPr>
+          <w:rFonts w:ascii="Segoe UI" w:hAnsi="Segoe UI" w:cs="Segoe UI"/>
+          <w:color w:val="000000" w:themeColor="text1"/>
+        </w:rPr>
+        <w:t>list</w:t>
+      </w:r>
+      <w:proofErr w:type="spellEnd"/>
+      <w:r>
+        <w:rPr>
+          <w:rFonts w:ascii="Segoe UI" w:hAnsi="Segoe UI" w:cs="Segoe UI"/>
+          <w:color w:val="000000" w:themeColor="text1"/>
+        </w:rPr>
+        <w:t xml:space="preserve"> </w:t>
+      </w:r>
+      <w:r>
+        <w:rPr>
+          <w:rFonts w:ascii="Segoe UI" w:hAnsi="Segoe UI" w:cs="Segoe UI"/>
+          <w:color w:val="D9D9D9" w:themeColor="background1" w:themeShade="D9"/>
+        </w:rPr>
+        <w:t># Para ver las dependencias totales instaladas.</w:t>
+      </w:r>
+    </w:p>
+    <w:p>
+      <w:pPr>
+        <w:spacing w:after="0"/>
+        <w:ind w:left="360"/>
+        <w:rPr>
+          <w:rFonts w:ascii="Segoe UI" w:hAnsi="Segoe UI" w:cs="Segoe UI"/>
+          <w:color w:val="000000" w:themeColor="text1"/>
+        </w:rPr>
+      </w:pPr>
+      <w:proofErr w:type="spellStart"/>
+      <w:proofErr w:type="gramStart"/>
+      <w:r>
+        <w:rPr>
+          <w:rFonts w:ascii="Segoe UI" w:hAnsi="Segoe UI" w:cs="Segoe UI"/>
+          <w:color w:val="000000" w:themeColor="text1"/>
+        </w:rPr>
+        <w:t>pip</w:t>
+      </w:r>
+      <w:proofErr w:type="spellEnd"/>
+      <w:proofErr w:type="gramEnd"/>
+      <w:r>
+        <w:rPr>
+          <w:rFonts w:ascii="Segoe UI" w:hAnsi="Segoe UI" w:cs="Segoe UI"/>
+          <w:color w:val="000000" w:themeColor="text1"/>
+        </w:rPr>
+        <w:t xml:space="preserve"> </w:t>
+      </w:r>
+      <w:proofErr w:type="spellStart"/>
+      <w:r>
+        <w:rPr>
+          <w:rFonts w:ascii="Segoe UI" w:hAnsi="Segoe UI" w:cs="Segoe UI"/>
+          <w:color w:val="000000" w:themeColor="text1"/>
+        </w:rPr>
+        <w:t>freeze</w:t>
+      </w:r>
+      <w:proofErr w:type="spellEnd"/>
+      <w:r>
+        <w:rPr>
+          <w:rFonts w:ascii="Segoe UI" w:hAnsi="Segoe UI" w:cs="Segoe UI"/>
+          <w:color w:val="000000" w:themeColor="text1"/>
+        </w:rPr>
+        <w:t xml:space="preserve"> </w:t>
+      </w:r>
+      <w:r>
+        <w:rPr>
+          <w:rFonts w:ascii="Segoe UI" w:hAnsi="Segoe UI" w:cs="Segoe UI"/>
+          <w:color w:val="D9D9D9" w:themeColor="background1" w:themeShade="D9"/>
+        </w:rPr>
+        <w:t xml:space="preserve">#Muestra los paquete propios de </w:t>
+      </w:r>
+      <w:proofErr w:type="spellStart"/>
+      <w:r>
+        <w:rPr>
+          <w:rFonts w:ascii="Segoe UI" w:hAnsi="Segoe UI" w:cs="Segoe UI"/>
+          <w:color w:val="D9D9D9" w:themeColor="background1" w:themeShade="D9"/>
+        </w:rPr>
+        <w:t>flask</w:t>
+      </w:r>
+      <w:proofErr w:type="spellEnd"/>
+    </w:p>
+    <w:p>
+      <w:pPr>
+        <w:spacing w:after="0"/>
+        <w:ind w:left="360"/>
+        <w:rPr>
+          <w:rFonts w:ascii="Segoe UI" w:hAnsi="Segoe UI" w:cs="Segoe UI"/>
+          <w:color w:val="000000" w:themeColor="text1"/>
+        </w:rPr>
+      </w:pPr>
+      <w:proofErr w:type="spellStart"/>
+      <w:proofErr w:type="gramStart"/>
+      <w:r>
+        <w:rPr>
+          <w:rFonts w:ascii="Segoe UI" w:hAnsi="Segoe UI" w:cs="Segoe UI"/>
+          <w:color w:val="000000" w:themeColor="text1"/>
+        </w:rPr>
+        <w:t>pip</w:t>
+      </w:r>
+      <w:proofErr w:type="spellEnd"/>
+      <w:proofErr w:type="gramEnd"/>
+      <w:r>
+        <w:rPr>
+          <w:rFonts w:ascii="Segoe UI" w:hAnsi="Segoe UI" w:cs="Segoe UI"/>
+          <w:color w:val="000000" w:themeColor="text1"/>
+        </w:rPr>
+        <w:t xml:space="preserve"> </w:t>
+      </w:r>
+      <w:proofErr w:type="spellStart"/>
+      <w:r>
+        <w:rPr>
+          <w:rFonts w:ascii="Segoe UI" w:hAnsi="Segoe UI" w:cs="Segoe UI"/>
+          <w:color w:val="000000" w:themeColor="text1"/>
+        </w:rPr>
+        <w:t>install</w:t>
+      </w:r>
+      <w:proofErr w:type="spellEnd"/>
+      <w:r>
+        <w:rPr>
+          <w:rFonts w:ascii="Segoe UI" w:hAnsi="Segoe UI" w:cs="Segoe UI"/>
+          <w:color w:val="000000" w:themeColor="text1"/>
+        </w:rPr>
+        <w:t xml:space="preserve"> </w:t>
+      </w:r>
+      <w:proofErr w:type="spellStart"/>
+      <w:r>
+        <w:rPr>
+          <w:rFonts w:ascii="Segoe UI" w:hAnsi="Segoe UI" w:cs="Segoe UI"/>
+          <w:color w:val="000000" w:themeColor="text1"/>
+        </w:rPr>
+        <w:t>flask-wtf</w:t>
+      </w:r>
+      <w:proofErr w:type="spellEnd"/>
+      <w:r>
+        <w:rPr>
+          <w:rFonts w:ascii="Segoe UI" w:hAnsi="Segoe UI" w:cs="Segoe UI"/>
+          <w:color w:val="000000" w:themeColor="text1"/>
+        </w:rPr>
+        <w:t xml:space="preserve"> </w:t>
+      </w:r>
+      <w:r>
+        <w:rPr>
+          <w:rFonts w:ascii="Segoe UI" w:hAnsi="Segoe UI" w:cs="Segoe UI"/>
+          <w:color w:val="D9D9D9" w:themeColor="background1" w:themeShade="D9"/>
+        </w:rPr>
+        <w:t xml:space="preserve"># Opciones de validación para formularios </w:t>
+      </w:r>
+      <w:proofErr w:type="spellStart"/>
+      <w:r>
+        <w:rPr>
+          <w:rFonts w:ascii="Segoe UI" w:hAnsi="Segoe UI" w:cs="Segoe UI"/>
+          <w:color w:val="D9D9D9" w:themeColor="background1" w:themeShade="D9"/>
+        </w:rPr>
+        <w:t>flask</w:t>
+      </w:r>
+      <w:proofErr w:type="spellEnd"/>
+      <w:r>
+        <w:rPr>
+          <w:rFonts w:ascii="Segoe UI" w:hAnsi="Segoe UI" w:cs="Segoe UI"/>
+          <w:color w:val="D9D9D9" w:themeColor="background1" w:themeShade="D9"/>
+        </w:rPr>
+        <w:t xml:space="preserve"> y crear el archivo</w:t>
+      </w:r>
+    </w:p>
+    <w:p>
+      <w:pPr>
+        <w:spacing w:after="0"/>
+        <w:ind w:left="360"/>
+        <w:rPr>
+          <w:rFonts w:ascii="Segoe UI" w:hAnsi="Segoe UI" w:cs="Segoe UI"/>
+          <w:color w:val="D9D9D9" w:themeColor="background1" w:themeShade="D9"/>
+        </w:rPr>
+      </w:pPr>
+      <w:r>
+        <w:rPr>
+          <w:rFonts w:ascii="Segoe UI" w:hAnsi="Segoe UI" w:cs="Segoe UI"/>
+          <w:color w:val="D9D9D9" w:themeColor="background1" w:themeShade="D9"/>
+        </w:rPr>
+        <w:t>forms.py</w:t>
+      </w:r>
+    </w:p>
+    <w:p>
+      <w:pPr>
         <w:pStyle w:val="HTMLconformatoprevio"/>
-        <w:rPr>
+        <w:ind w:left="360"/>
+        <w:rPr>
+          <w:rStyle w:val="CdigoHTML"/>
+          <w:rFonts w:ascii="Segoe UI" w:hAnsi="Segoe UI" w:cs="Segoe UI"/>
+        </w:rPr>
+      </w:pPr>
+      <w:proofErr w:type="spellStart"/>
+      <w:proofErr w:type="gramStart"/>
+      <w:r>
+        <w:rPr>
+          <w:rFonts w:ascii="Segoe UI" w:hAnsi="Segoe UI" w:cs="Segoe UI"/>
+          <w:sz w:val="22"/>
+        </w:rPr>
+        <w:t>pip</w:t>
+      </w:r>
+      <w:proofErr w:type="spellEnd"/>
+      <w:proofErr w:type="gramEnd"/>
+      <w:r>
+        <w:rPr>
+          <w:rFonts w:ascii="Segoe UI" w:hAnsi="Segoe UI" w:cs="Segoe UI"/>
+          <w:sz w:val="22"/>
+        </w:rPr>
+        <w:t xml:space="preserve"> </w:t>
+      </w:r>
+      <w:proofErr w:type="spellStart"/>
+      <w:r>
+        <w:rPr>
+          <w:rFonts w:ascii="Segoe UI" w:hAnsi="Segoe UI" w:cs="Segoe UI"/>
+          <w:sz w:val="22"/>
+        </w:rPr>
+        <w:t>install</w:t>
+      </w:r>
+      <w:proofErr w:type="spellEnd"/>
+      <w:r>
+        <w:rPr>
+          <w:rFonts w:ascii="Segoe UI" w:hAnsi="Segoe UI" w:cs="Segoe UI"/>
+          <w:sz w:val="22"/>
+        </w:rPr>
+        <w:t xml:space="preserve"> </w:t>
+      </w:r>
+      <w:proofErr w:type="spellStart"/>
+      <w:r>
+        <w:rPr>
+          <w:rFonts w:ascii="Segoe UI" w:hAnsi="Segoe UI" w:cs="Segoe UI"/>
+          <w:sz w:val="22"/>
+        </w:rPr>
+        <w:t>email_validator</w:t>
+      </w:r>
+      <w:proofErr w:type="spellEnd"/>
+      <w:r>
+        <w:rPr>
+          <w:rFonts w:ascii="Segoe UI" w:hAnsi="Segoe UI" w:cs="Segoe UI"/>
+        </w:rPr>
+        <w:t xml:space="preserve"> o </w:t>
+      </w:r>
+      <w:proofErr w:type="spellStart"/>
+      <w:r>
+        <w:rPr>
+          <w:rStyle w:val="CdigoHTML"/>
+          <w:rFonts w:ascii="Segoe UI" w:hAnsi="Segoe UI" w:cs="Segoe UI"/>
+        </w:rPr>
+        <w:t>pip</w:t>
+      </w:r>
+      <w:proofErr w:type="spellEnd"/>
+      <w:r>
+        <w:rPr>
+          <w:rStyle w:val="CdigoHTML"/>
+          <w:rFonts w:ascii="Segoe UI" w:hAnsi="Segoe UI" w:cs="Segoe UI"/>
+        </w:rPr>
+        <w:t xml:space="preserve"> </w:t>
+      </w:r>
+      <w:proofErr w:type="spellStart"/>
+      <w:r>
+        <w:rPr>
+          <w:rStyle w:val="CdigoHTML"/>
+          <w:rFonts w:ascii="Segoe UI" w:hAnsi="Segoe UI" w:cs="Segoe UI"/>
+        </w:rPr>
+        <w:t>install</w:t>
+      </w:r>
+      <w:proofErr w:type="spellEnd"/>
+      <w:r>
+        <w:rPr>
+          <w:rStyle w:val="CdigoHTML"/>
+          <w:rFonts w:ascii="Segoe UI" w:hAnsi="Segoe UI" w:cs="Segoe UI"/>
+        </w:rPr>
+        <w:t xml:space="preserve"> </w:t>
+      </w:r>
+      <w:proofErr w:type="spellStart"/>
+      <w:r>
+        <w:rPr>
+          <w:rStyle w:val="CdigoHTML"/>
+          <w:rFonts w:ascii="Segoe UI" w:hAnsi="Segoe UI" w:cs="Segoe UI"/>
+        </w:rPr>
+        <w:t>wtforms</w:t>
+      </w:r>
+      <w:proofErr w:type="spellEnd"/>
+      <w:r>
+        <w:rPr>
+          <w:rStyle w:val="CdigoHTML"/>
+          <w:rFonts w:ascii="Segoe UI" w:hAnsi="Segoe UI" w:cs="Segoe UI"/>
+        </w:rPr>
+        <w:t>[email]</w:t>
+      </w:r>
+    </w:p>
+    <w:p>
+      <w:pPr>
+        <w:pStyle w:val="HTMLconformatoprevio"/>
+        <w:ind w:left="360"/>
+        <w:rPr>
+          <w:rStyle w:val="CdigoHTML"/>
+          <w:rFonts w:ascii="Segoe UI" w:hAnsi="Segoe UI" w:cs="Segoe UI"/>
+        </w:rPr>
+      </w:pPr>
+      <w:proofErr w:type="spellStart"/>
+      <w:proofErr w:type="gramStart"/>
+      <w:r>
+        <w:rPr>
+          <w:rStyle w:val="CdigoHTML"/>
+          <w:rFonts w:ascii="Segoe UI" w:hAnsi="Segoe UI" w:cs="Segoe UI"/>
+        </w:rPr>
+        <w:t>pip</w:t>
+      </w:r>
+      <w:proofErr w:type="spellEnd"/>
+      <w:proofErr w:type="gramEnd"/>
+      <w:r>
+        <w:rPr>
+          <w:rStyle w:val="CdigoHTML"/>
+          <w:rFonts w:ascii="Segoe UI" w:hAnsi="Segoe UI" w:cs="Segoe UI"/>
+        </w:rPr>
+        <w:t xml:space="preserve"> </w:t>
+      </w:r>
+      <w:proofErr w:type="spellStart"/>
+      <w:r>
+        <w:rPr>
+          <w:rStyle w:val="CdigoHTML"/>
+          <w:rFonts w:ascii="Segoe UI" w:hAnsi="Segoe UI" w:cs="Segoe UI"/>
+        </w:rPr>
+        <w:t>install</w:t>
+      </w:r>
+      <w:proofErr w:type="spellEnd"/>
+      <w:r>
+        <w:rPr>
+          <w:rStyle w:val="CdigoHTML"/>
+          <w:rFonts w:ascii="Segoe UI" w:hAnsi="Segoe UI" w:cs="Segoe UI"/>
+        </w:rPr>
+        <w:t xml:space="preserve"> </w:t>
+      </w:r>
+      <w:proofErr w:type="spellStart"/>
+      <w:r>
+        <w:rPr>
+          <w:rStyle w:val="CdigoHTML"/>
+          <w:rFonts w:ascii="Segoe UI" w:hAnsi="Segoe UI" w:cs="Segoe UI"/>
+        </w:rPr>
+        <w:t>wtforms-validators</w:t>
+      </w:r>
+      <w:proofErr w:type="spellEnd"/>
+    </w:p>
+    <w:p>
+      <w:pPr>
+        <w:pStyle w:val="HTMLconformatoprevio"/>
+        <w:ind w:left="360"/>
+        <w:rPr>
+          <w:rFonts w:ascii="Segoe UI" w:hAnsi="Segoe UI" w:cs="Segoe UI"/>
+        </w:rPr>
+      </w:pPr>
+      <w:proofErr w:type="spellStart"/>
+      <w:proofErr w:type="gramStart"/>
+      <w:r>
+        <w:rPr>
+          <w:rFonts w:ascii="Segoe UI" w:hAnsi="Segoe UI" w:cs="Segoe UI"/>
+        </w:rPr>
+        <w:t>pip</w:t>
+      </w:r>
+      <w:proofErr w:type="spellEnd"/>
+      <w:proofErr w:type="gramEnd"/>
+      <w:r>
+        <w:rPr>
+          <w:rFonts w:ascii="Segoe UI" w:hAnsi="Segoe UI" w:cs="Segoe UI"/>
+        </w:rPr>
+        <w:t xml:space="preserve"> </w:t>
+      </w:r>
+      <w:proofErr w:type="spellStart"/>
+      <w:r>
+        <w:rPr>
+          <w:rFonts w:ascii="Segoe UI" w:hAnsi="Segoe UI" w:cs="Segoe UI"/>
+        </w:rPr>
+        <w:t>install</w:t>
+      </w:r>
+      <w:proofErr w:type="spellEnd"/>
+      <w:r>
+        <w:rPr>
+          <w:rFonts w:ascii="Segoe UI" w:hAnsi="Segoe UI" w:cs="Segoe UI"/>
+        </w:rPr>
+        <w:t xml:space="preserve"> </w:t>
+      </w:r>
+      <w:proofErr w:type="spellStart"/>
+      <w:r>
+        <w:rPr>
+          <w:rFonts w:ascii="Segoe UI" w:hAnsi="Segoe UI" w:cs="Segoe UI"/>
+        </w:rPr>
+        <w:t>Flask-Bcrypt</w:t>
+      </w:r>
+      <w:proofErr w:type="spellEnd"/>
+    </w:p>
+    <w:p>
+      <w:pPr>
+        <w:pStyle w:val="HTMLconformatoprevio"/>
+        <w:ind w:left="360"/>
+        <w:rPr>
+          <w:rFonts w:ascii="Segoe UI" w:hAnsi="Segoe UI" w:cs="Segoe UI"/>
+          <w:color w:val="BFBFBF" w:themeColor="background1" w:themeShade="BF"/>
+        </w:rPr>
+      </w:pPr>
+      <w:proofErr w:type="spellStart"/>
+      <w:proofErr w:type="gramStart"/>
+      <w:r>
+        <w:rPr>
+          <w:rFonts w:ascii="Segoe UI" w:hAnsi="Segoe UI" w:cs="Segoe UI"/>
+        </w:rPr>
+        <w:t>pip</w:t>
+      </w:r>
+      <w:proofErr w:type="spellEnd"/>
+      <w:proofErr w:type="gramEnd"/>
+      <w:r>
+        <w:rPr>
+          <w:rFonts w:ascii="Segoe UI" w:hAnsi="Segoe UI" w:cs="Segoe UI"/>
+        </w:rPr>
+        <w:t xml:space="preserve"> </w:t>
+      </w:r>
+      <w:proofErr w:type="spellStart"/>
+      <w:r>
+        <w:rPr>
+          <w:rFonts w:ascii="Segoe UI" w:hAnsi="Segoe UI" w:cs="Segoe UI"/>
+        </w:rPr>
+        <w:t>install</w:t>
+      </w:r>
+      <w:proofErr w:type="spellEnd"/>
+      <w:r>
+        <w:rPr>
+          <w:rFonts w:ascii="Segoe UI" w:hAnsi="Segoe UI" w:cs="Segoe UI"/>
+        </w:rPr>
+        <w:t xml:space="preserve"> </w:t>
+      </w:r>
+      <w:proofErr w:type="spellStart"/>
+      <w:r>
+        <w:rPr>
+          <w:rFonts w:ascii="Segoe UI" w:hAnsi="Segoe UI" w:cs="Segoe UI"/>
+        </w:rPr>
+        <w:t>flask_mysqldb</w:t>
+      </w:r>
+      <w:proofErr w:type="spellEnd"/>
+      <w:r>
+        <w:rPr>
+          <w:rFonts w:ascii="Segoe UI" w:hAnsi="Segoe UI" w:cs="Segoe UI"/>
+        </w:rPr>
+        <w:t xml:space="preserve"> </w:t>
+      </w:r>
+      <w:r>
+        <w:rPr>
+          <w:rFonts w:ascii="Segoe UI" w:hAnsi="Segoe UI" w:cs="Segoe UI"/>
+          <w:color w:val="BFBFBF" w:themeColor="background1" w:themeShade="BF"/>
+        </w:rPr>
+        <w:t xml:space="preserve"># Para usar base de dato </w:t>
+      </w:r>
+      <w:proofErr w:type="spellStart"/>
+      <w:r>
+        <w:rPr>
+          <w:rFonts w:ascii="Segoe UI" w:hAnsi="Segoe UI" w:cs="Segoe UI"/>
+          <w:color w:val="BFBFBF" w:themeColor="background1" w:themeShade="BF"/>
+        </w:rPr>
+        <w:t>Mysql</w:t>
+      </w:r>
+      <w:proofErr w:type="spellEnd"/>
+    </w:p>
+    <w:p>
+      <w:pPr>
+        <w:pStyle w:val="HTMLconformatoprevio"/>
+        <w:ind w:left="360"/>
+        <w:rPr>
+          <w:rStyle w:val="CdigoHTML"/>
           <w:rFonts w:ascii="Segoe UI" w:hAnsi="Segoe UI" w:cs="Segoe UI"/>
         </w:rPr>
       </w:pPr>
       <w:bookmarkStart w:id="0" w:name="_GoBack"/>
+      <w:proofErr w:type="spellStart"/>
+      <w:proofErr w:type="gramStart"/>
+      <w:r>
+        <w:rPr>
+          <w:rStyle w:val="CdigoHTML"/>
+          <w:rFonts w:ascii="Segoe UI" w:hAnsi="Segoe UI" w:cs="Segoe UI"/>
+          <w:u w:val="single"/>
+        </w:rPr>
+        <w:t>pip</w:t>
+      </w:r>
+      <w:proofErr w:type="spellEnd"/>
+      <w:proofErr w:type="gramEnd"/>
+      <w:r>
+        <w:rPr>
+          <w:rStyle w:val="CdigoHTML"/>
+          <w:rFonts w:ascii="Segoe UI" w:hAnsi="Segoe UI" w:cs="Segoe UI"/>
+          <w:u w:val="single"/>
+        </w:rPr>
+        <w:t xml:space="preserve"> </w:t>
+      </w:r>
+      <w:proofErr w:type="spellStart"/>
+      <w:r>
+        <w:rPr>
+          <w:rStyle w:val="CdigoHTML"/>
+          <w:rFonts w:ascii="Segoe UI" w:hAnsi="Segoe UI" w:cs="Segoe UI"/>
+          <w:u w:val="single"/>
+        </w:rPr>
+        <w:t>install</w:t>
+      </w:r>
+      <w:proofErr w:type="spellEnd"/>
+      <w:r>
+        <w:rPr>
+          <w:rStyle w:val="CdigoHTML"/>
+          <w:rFonts w:ascii="Segoe UI" w:hAnsi="Segoe UI" w:cs="Segoe UI"/>
+          <w:u w:val="single"/>
+        </w:rPr>
+        <w:t xml:space="preserve"> psycopg2</w:t>
+      </w:r>
+      <w:r>
+        <w:rPr>
+          <w:rStyle w:val="CdigoHTML"/>
+          <w:rFonts w:ascii="Segoe UI" w:hAnsi="Segoe UI" w:cs="Segoe UI"/>
+          <w:u w:val="single"/>
+        </w:rPr>
+        <w:t xml:space="preserve"> </w:t>
+      </w:r>
       <w:bookmarkEnd w:id="0"/>
+      <w:r>
+        <w:rPr>
+          <w:rStyle w:val="CdigoHTML"/>
+          <w:rFonts w:ascii="Segoe UI" w:hAnsi="Segoe UI" w:cs="Segoe UI"/>
+          <w:color w:val="BFBFBF" w:themeColor="background1" w:themeShade="BF"/>
+          <w:u w:val="single"/>
+        </w:rPr>
+        <w:t xml:space="preserve">#Para usar la base de datos </w:t>
+      </w:r>
+      <w:proofErr w:type="spellStart"/>
+      <w:r>
+        <w:rPr>
+          <w:rStyle w:val="CdigoHTML"/>
+          <w:rFonts w:ascii="Segoe UI" w:hAnsi="Segoe UI" w:cs="Segoe UI"/>
+          <w:color w:val="BFBFBF" w:themeColor="background1" w:themeShade="BF"/>
+          <w:u w:val="single"/>
+        </w:rPr>
+        <w:t>postgreSQL</w:t>
+      </w:r>
+      <w:proofErr w:type="spellEnd"/>
+    </w:p>
+    <w:p>
+      <w:pPr>
+        <w:tabs>
+          <w:tab w:val="left" w:pos="916"/>
+          <w:tab w:val="left" w:pos="1832"/>
+          <w:tab w:val="left" w:pos="2748"/>
+          <w:tab w:val="left" w:pos="3664"/>
+          <w:tab w:val="left" w:pos="4580"/>
+          <w:tab w:val="left" w:pos="5496"/>
+          <w:tab w:val="left" w:pos="6412"/>
+          <w:tab w:val="left" w:pos="7328"/>
+          <w:tab w:val="left" w:pos="8244"/>
+          <w:tab w:val="left" w:pos="9160"/>
+          <w:tab w:val="left" w:pos="10076"/>
+          <w:tab w:val="left" w:pos="10992"/>
+          <w:tab w:val="left" w:pos="11908"/>
+          <w:tab w:val="left" w:pos="12824"/>
+          <w:tab w:val="left" w:pos="13740"/>
+          <w:tab w:val="left" w:pos="14656"/>
+        </w:tabs>
+        <w:spacing w:after="0" w:line="240" w:lineRule="auto"/>
+        <w:rPr>
+          <w:color w:val="FABF8F" w:themeColor="accent6" w:themeTint="99"/>
+        </w:rPr>
+      </w:pPr>
+      <w:r>
+        <w:t xml:space="preserve">     </w:t>
+      </w:r>
+      <w:r>
+        <w:rPr>
+          <w:color w:val="FABF8F" w:themeColor="accent6" w:themeTint="99"/>
+        </w:rPr>
+        <w:t xml:space="preserve">  </w:t>
+      </w:r>
+      <w:r>
+        <w:rPr>
+          <w:color w:val="FABF8F" w:themeColor="accent6" w:themeTint="99"/>
+        </w:rPr>
+        <w:tab/>
+      </w:r>
+      <w:proofErr w:type="spellStart"/>
+      <w:proofErr w:type="gramStart"/>
+      <w:r>
+        <w:rPr>
+          <w:color w:val="FABF8F" w:themeColor="accent6" w:themeTint="99"/>
+        </w:rPr>
+        <w:t>pip</w:t>
+      </w:r>
+      <w:proofErr w:type="spellEnd"/>
+      <w:proofErr w:type="gramEnd"/>
+      <w:r>
+        <w:rPr>
+          <w:color w:val="FABF8F" w:themeColor="accent6" w:themeTint="99"/>
+        </w:rPr>
+        <w:t xml:space="preserve"> </w:t>
+      </w:r>
+      <w:proofErr w:type="spellStart"/>
+      <w:r>
+        <w:rPr>
+          <w:color w:val="FABF8F" w:themeColor="accent6" w:themeTint="99"/>
+        </w:rPr>
+        <w:t>install</w:t>
+      </w:r>
+      <w:proofErr w:type="spellEnd"/>
+      <w:r>
+        <w:rPr>
+          <w:color w:val="FABF8F" w:themeColor="accent6" w:themeTint="99"/>
+        </w:rPr>
+        <w:t xml:space="preserve"> db-sqlite3</w:t>
+      </w:r>
+      <w:r>
+        <w:rPr>
+          <w:color w:val="FABF8F" w:themeColor="accent6" w:themeTint="99"/>
+        </w:rPr>
+        <w:t xml:space="preserve"> </w:t>
+      </w:r>
+      <w:r>
+        <w:rPr>
+          <w:color w:val="FABF8F" w:themeColor="accent6" w:themeTint="99"/>
+        </w:rPr>
+        <w:sym w:font="Wingdings" w:char="F0DF"/>
+      </w:r>
+      <w:r>
+        <w:rPr>
+          <w:color w:val="FABF8F" w:themeColor="accent6" w:themeTint="99"/>
+        </w:rPr>
+        <w:t>Opcional</w:t>
+      </w:r>
+    </w:p>
+    <w:p>
+      <w:pPr>
+        <w:tabs>
+          <w:tab w:val="left" w:pos="916"/>
+          <w:tab w:val="left" w:pos="1832"/>
+          <w:tab w:val="left" w:pos="2748"/>
+          <w:tab w:val="left" w:pos="3664"/>
+          <w:tab w:val="left" w:pos="4580"/>
+          <w:tab w:val="left" w:pos="5496"/>
+          <w:tab w:val="left" w:pos="6412"/>
+          <w:tab w:val="left" w:pos="7328"/>
+          <w:tab w:val="left" w:pos="8244"/>
+          <w:tab w:val="left" w:pos="9160"/>
+          <w:tab w:val="left" w:pos="10076"/>
+          <w:tab w:val="left" w:pos="10992"/>
+          <w:tab w:val="left" w:pos="11908"/>
+          <w:tab w:val="left" w:pos="12824"/>
+          <w:tab w:val="left" w:pos="13740"/>
+          <w:tab w:val="left" w:pos="14656"/>
+        </w:tabs>
+        <w:spacing w:after="0" w:line="240" w:lineRule="auto"/>
+      </w:pPr>
+      <w:r>
+        <w:rPr>
+          <w:color w:val="FABF8F" w:themeColor="accent6" w:themeTint="99"/>
+        </w:rPr>
+        <w:tab/>
+      </w:r>
+    </w:p>
+    <w:p>
+      <w:pPr>
+        <w:tabs>
+          <w:tab w:val="left" w:pos="916"/>
+          <w:tab w:val="left" w:pos="1832"/>
+          <w:tab w:val="left" w:pos="2748"/>
+          <w:tab w:val="left" w:pos="3664"/>
+          <w:tab w:val="left" w:pos="4580"/>
+          <w:tab w:val="left" w:pos="5496"/>
+          <w:tab w:val="left" w:pos="6412"/>
+          <w:tab w:val="left" w:pos="7328"/>
+          <w:tab w:val="left" w:pos="8244"/>
+          <w:tab w:val="left" w:pos="9160"/>
+          <w:tab w:val="left" w:pos="10076"/>
+          <w:tab w:val="left" w:pos="10992"/>
+          <w:tab w:val="left" w:pos="11908"/>
+          <w:tab w:val="left" w:pos="12824"/>
+          <w:tab w:val="left" w:pos="13740"/>
+          <w:tab w:val="left" w:pos="14656"/>
+        </w:tabs>
+        <w:spacing w:after="0" w:line="240" w:lineRule="auto"/>
+      </w:pPr>
+      <w:r>
+        <w:tab/>
+      </w:r>
+    </w:p>
+    <w:p>
+      <w:pPr>
+        <w:tabs>
+          <w:tab w:val="left" w:pos="916"/>
+          <w:tab w:val="left" w:pos="1832"/>
+          <w:tab w:val="left" w:pos="2748"/>
+          <w:tab w:val="left" w:pos="3664"/>
+          <w:tab w:val="left" w:pos="4580"/>
+          <w:tab w:val="left" w:pos="5496"/>
+          <w:tab w:val="left" w:pos="6412"/>
+          <w:tab w:val="left" w:pos="7328"/>
+          <w:tab w:val="left" w:pos="8244"/>
+          <w:tab w:val="left" w:pos="9160"/>
+          <w:tab w:val="left" w:pos="10076"/>
+          <w:tab w:val="left" w:pos="10992"/>
+          <w:tab w:val="left" w:pos="11908"/>
+          <w:tab w:val="left" w:pos="12824"/>
+          <w:tab w:val="left" w:pos="13740"/>
+          <w:tab w:val="left" w:pos="14656"/>
+        </w:tabs>
+        <w:spacing w:after="0" w:line="240" w:lineRule="auto"/>
+        <w:rPr>
+          <w:rFonts w:ascii="Segoe UI" w:eastAsia="Times New Roman" w:hAnsi="Segoe UI" w:cs="Segoe UI"/>
+          <w:szCs w:val="20"/>
+          <w:lang w:eastAsia="es-CR"/>
+        </w:rPr>
+      </w:pPr>
+      <w:r>
+        <w:rPr>
+          <w:rFonts w:ascii="Segoe UI" w:eastAsia="Times New Roman" w:hAnsi="Segoe UI" w:cs="Segoe UI"/>
+          <w:szCs w:val="20"/>
+          <w:lang w:eastAsia="es-CR"/>
+        </w:rPr>
+        <w:t xml:space="preserve">CODIGO DE </w:t>
+      </w:r>
+      <w:r>
+        <w:rPr>
+          <w:rFonts w:ascii="Segoe UI" w:eastAsia="Times New Roman" w:hAnsi="Segoe UI" w:cs="Segoe UI"/>
+          <w:szCs w:val="20"/>
+          <w:lang w:eastAsia="es-CR"/>
+        </w:rPr>
+        <w:t>MENSAJE</w:t>
+      </w:r>
+      <w:r>
+        <w:rPr>
+          <w:rFonts w:ascii="Segoe UI" w:eastAsia="Times New Roman" w:hAnsi="Segoe UI" w:cs="Segoe UI"/>
+          <w:szCs w:val="20"/>
+          <w:lang w:eastAsia="es-CR"/>
+        </w:rPr>
+        <w:tab/>
+      </w:r>
+      <w:r>
+        <w:rPr>
+          <w:rFonts w:ascii="Segoe UI" w:eastAsia="Times New Roman" w:hAnsi="Segoe UI" w:cs="Segoe UI"/>
+          <w:szCs w:val="20"/>
+          <w:lang w:eastAsia="es-CR"/>
+        </w:rPr>
+        <w:t xml:space="preserve"> 304 </w:t>
+      </w:r>
+    </w:p>
+    <w:p>
+      <w:pPr>
+        <w:tabs>
+          <w:tab w:val="left" w:pos="916"/>
+          <w:tab w:val="left" w:pos="1832"/>
+          <w:tab w:val="left" w:pos="2748"/>
+          <w:tab w:val="left" w:pos="3664"/>
+          <w:tab w:val="left" w:pos="4580"/>
+          <w:tab w:val="left" w:pos="5496"/>
+          <w:tab w:val="left" w:pos="6412"/>
+          <w:tab w:val="left" w:pos="7328"/>
+          <w:tab w:val="left" w:pos="8244"/>
+          <w:tab w:val="left" w:pos="9160"/>
+          <w:tab w:val="left" w:pos="10076"/>
+          <w:tab w:val="left" w:pos="10992"/>
+          <w:tab w:val="left" w:pos="11908"/>
+          <w:tab w:val="left" w:pos="12824"/>
+          <w:tab w:val="left" w:pos="13740"/>
+          <w:tab w:val="left" w:pos="14656"/>
+        </w:tabs>
+        <w:spacing w:after="0" w:line="240" w:lineRule="auto"/>
+        <w:rPr>
+          <w:rFonts w:ascii="Segoe UI" w:eastAsia="Times New Roman" w:hAnsi="Segoe UI" w:cs="Segoe UI"/>
+          <w:szCs w:val="20"/>
+          <w:lang w:eastAsia="es-CR"/>
+        </w:rPr>
+      </w:pPr>
+      <w:hyperlink r:id="rId14" w:history="1">
+        <w:r>
+          <w:rPr>
+            <w:rStyle w:val="Hipervnculo"/>
+            <w:rFonts w:ascii="Segoe UI" w:eastAsia="Times New Roman" w:hAnsi="Segoe UI" w:cs="Segoe UI"/>
+            <w:szCs w:val="20"/>
+            <w:lang w:eastAsia="es-CR"/>
+          </w:rPr>
+          <w:t>https://kinsta-com.translate.goog/knowledgebase/http-304/?_x_tr_sl=en&amp;_x_tr_tl=es&amp;_x_tr_hl=es-419&amp;_x_tr_pto=sc</w:t>
+        </w:r>
+      </w:hyperlink>
+    </w:p>
+    <w:p>
+      <w:pPr>
+        <w:tabs>
+          <w:tab w:val="left" w:pos="916"/>
+          <w:tab w:val="left" w:pos="1832"/>
+          <w:tab w:val="left" w:pos="2748"/>
+          <w:tab w:val="left" w:pos="3664"/>
+          <w:tab w:val="left" w:pos="4580"/>
+          <w:tab w:val="left" w:pos="5496"/>
+          <w:tab w:val="left" w:pos="6412"/>
+          <w:tab w:val="left" w:pos="7328"/>
+          <w:tab w:val="left" w:pos="8244"/>
+          <w:tab w:val="left" w:pos="9160"/>
+          <w:tab w:val="left" w:pos="10076"/>
+          <w:tab w:val="left" w:pos="10992"/>
+          <w:tab w:val="left" w:pos="11908"/>
+          <w:tab w:val="left" w:pos="12824"/>
+          <w:tab w:val="left" w:pos="13740"/>
+          <w:tab w:val="left" w:pos="14656"/>
+        </w:tabs>
+        <w:spacing w:after="0" w:line="240" w:lineRule="auto"/>
+        <w:rPr>
+          <w:rFonts w:ascii="Segoe UI" w:eastAsia="Times New Roman" w:hAnsi="Segoe UI" w:cs="Segoe UI"/>
+          <w:szCs w:val="20"/>
+          <w:lang w:eastAsia="es-CR"/>
+        </w:rPr>
+      </w:pPr>
+    </w:p>
+    <w:p>
+      <w:pPr>
+        <w:pStyle w:val="Prrafodelista"/>
+        <w:spacing w:after="0"/>
+        <w:rPr>
+          <w:rFonts w:ascii="Segoe UI" w:hAnsi="Segoe UI" w:cs="Segoe UI"/>
+          <w:color w:val="D9D9D9" w:themeColor="background1" w:themeShade="D9"/>
+        </w:rPr>
+      </w:pPr>
+    </w:p>
+    <w:p>
+      <w:pPr>
+        <w:pStyle w:val="Prrafodelista"/>
+        <w:spacing w:after="0"/>
+        <w:rPr>
+          <w:rFonts w:ascii="Segoe UI" w:hAnsi="Segoe UI" w:cs="Segoe UI"/>
+          <w:color w:val="D9D9D9" w:themeColor="background1" w:themeShade="D9"/>
+        </w:rPr>
+      </w:pPr>
+    </w:p>
+    <w:p>
+      <w:pPr>
+        <w:spacing w:after="0"/>
+        <w:rPr>
+          <w:rFonts w:ascii="Segoe UI" w:hAnsi="Segoe UI" w:cs="Segoe UI"/>
+          <w:color w:val="D9D9D9" w:themeColor="background1" w:themeShade="D9"/>
+        </w:rPr>
+      </w:pPr>
+      <w:r>
+        <w:rPr>
+          <w:rFonts w:ascii="Segoe UI" w:hAnsi="Segoe UI" w:cs="Segoe UI"/>
+          <w:color w:val="D9D9D9" w:themeColor="background1" w:themeShade="D9"/>
+        </w:rPr>
+        <w:tab/>
+      </w:r>
     </w:p>
     <w:sectPr>
       <w:pgSz w:w="12240" w:h="15840"/>
@@ -6721,6 +8463,17 @@
       <w:lang w:eastAsia="es-CR"/>
     </w:rPr>
   </w:style>
+  <w:style w:type="paragraph" w:styleId="Prrafodelista">
+    <w:name w:val="List Paragraph"/>
+    <w:basedOn w:val="Normal"/>
+    <w:uiPriority w:val="34"/>
+    <w:qFormat/>
+    <w:rsid w:val="00BA2303"/>
+    <w:pPr>
+      <w:ind w:left="720"/>
+      <w:contextualSpacing/>
+    </w:pPr>
+  </w:style>
 </w:styles>
 </file>
 
@@ -7141,6 +8894,17 @@
       <w:lang w:eastAsia="es-CR"/>
     </w:rPr>
   </w:style>
+  <w:style w:type="paragraph" w:styleId="Prrafodelista">
+    <w:name w:val="List Paragraph"/>
+    <w:basedOn w:val="Normal"/>
+    <w:uiPriority w:val="34"/>
+    <w:qFormat/>
+    <w:rsid w:val="00BA2303"/>
+    <w:pPr>
+      <w:ind w:left="720"/>
+      <w:contextualSpacing/>
+    </w:pPr>
+  </w:style>
 </w:styles>
 </file>
 

</xml_diff>